<commit_message>
Made Progress on Wander, Fixed Normalise Null Error
</commit_message>
<xml_diff>
--- a/Week 5 ToDo.docx
+++ b/Week 5 ToDo.docx
@@ -45,6 +45,24 @@
       <w:pPr>
         <w:pStyle w:val="ListParagraph"/>
         <w:numPr>
+          <w:ilvl w:val="2"/>
+          <w:numId w:val="2"/>
+        </w:numPr>
+        <w:rPr>
+          <w:color w:val="00B050"/>
+        </w:rPr>
+      </w:pPr>
+      <w:r>
+        <w:rPr>
+          <w:color w:val="00B050"/>
+        </w:rPr>
+        <w:t>Editor Weight</w:t>
+      </w:r>
+    </w:p>
+    <w:p>
+      <w:pPr>
+        <w:pStyle w:val="ListParagraph"/>
+        <w:numPr>
           <w:ilvl w:val="1"/>
           <w:numId w:val="2"/>
         </w:numPr>
@@ -63,6 +81,24 @@
       <w:pPr>
         <w:pStyle w:val="ListParagraph"/>
         <w:numPr>
+          <w:ilvl w:val="2"/>
+          <w:numId w:val="2"/>
+        </w:numPr>
+        <w:rPr>
+          <w:color w:val="00B050"/>
+        </w:rPr>
+      </w:pPr>
+      <w:r>
+        <w:rPr>
+          <w:color w:val="00B050"/>
+        </w:rPr>
+        <w:t>Min speed</w:t>
+      </w:r>
+    </w:p>
+    <w:p>
+      <w:pPr>
+        <w:pStyle w:val="ListParagraph"/>
+        <w:numPr>
           <w:ilvl w:val="1"/>
           <w:numId w:val="2"/>
         </w:numPr>
@@ -108,8 +144,14 @@
           <w:ilvl w:val="2"/>
           <w:numId w:val="2"/>
         </w:numPr>
-      </w:pPr>
-      <w:r>
+        <w:rPr>
+          <w:color w:val="00B050"/>
+        </w:rPr>
+      </w:pPr>
+      <w:r>
+        <w:rPr>
+          <w:color w:val="00B050"/>
+        </w:rPr>
         <w:t>Circle moves behind enemy</w:t>
       </w:r>
     </w:p>
@@ -123,6 +165,36 @@
       </w:pPr>
       <w:r>
         <w:t>Debug lines are outside of circle</w:t>
+      </w:r>
+    </w:p>
+    <w:p>
+      <w:pPr>
+        <w:pStyle w:val="ListParagraph"/>
+        <w:numPr>
+          <w:ilvl w:val="2"/>
+          <w:numId w:val="2"/>
+        </w:numPr>
+      </w:pPr>
+      <w:r>
+        <w:t>Circle distance changes over time</w:t>
+      </w:r>
+    </w:p>
+    <w:p>
+      <w:pPr>
+        <w:pStyle w:val="ListParagraph"/>
+        <w:numPr>
+          <w:ilvl w:val="2"/>
+          <w:numId w:val="2"/>
+        </w:numPr>
+        <w:rPr>
+          <w:color w:val="00B050"/>
+        </w:rPr>
+      </w:pPr>
+      <w:r>
+        <w:rPr>
+          <w:color w:val="00B050"/>
+        </w:rPr>
+        <w:t>Maths Magnitude 0 check</w:t>
       </w:r>
     </w:p>
     <w:p>

</xml_diff>